<commit_message>
New version not finished yet
</commit_message>
<xml_diff>
--- a/Reports ARC/Problem statement.docx
+++ b/Reports ARC/Problem statement.docx
@@ -1,6 +1,6 @@
 
 <file path=word/document.xml><?xml version="1.0" encoding="utf-8"?>
-<w:document xmlns:wpc="http://schemas.microsoft.com/office/word/2010/wordprocessingCanvas" xmlns:mc="http://schemas.openxmlformats.org/markup-compatibility/2006" xmlns:o="urn:schemas-microsoft-com:office:office" xmlns:r="http://schemas.openxmlformats.org/officeDocument/2006/relationships" xmlns:m="http://schemas.openxmlformats.org/officeDocument/2006/math" xmlns:v="urn:schemas-microsoft-com:vml" xmlns:wp14="http://schemas.microsoft.com/office/word/2010/wordprocessingDrawing" xmlns:wp="http://schemas.openxmlformats.org/drawingml/2006/wordprocessingDrawing" xmlns:w10="urn:schemas-microsoft-com:office:word" xmlns:w="http://schemas.openxmlformats.org/wordprocessingml/2006/main" xmlns:w14="http://schemas.microsoft.com/office/word/2010/wordml" xmlns:w15="http://schemas.microsoft.com/office/word/2012/wordml" xmlns:wpg="http://schemas.microsoft.com/office/word/2010/wordprocessingGroup" xmlns:wpi="http://schemas.microsoft.com/office/word/2010/wordprocessingInk" xmlns:wne="http://schemas.microsoft.com/office/word/2006/wordml" xmlns:wps="http://schemas.microsoft.com/office/word/2010/wordprocessingShape" mc:Ignorable="w14 w15 wp14">
+<w:document xmlns:wpc="http://schemas.microsoft.com/office/word/2010/wordprocessingCanvas" xmlns:mo="http://schemas.microsoft.com/office/mac/office/2008/main" xmlns:mc="http://schemas.openxmlformats.org/markup-compatibility/2006" xmlns:mv="urn:schemas-microsoft-com:mac:vml" xmlns:o="urn:schemas-microsoft-com:office:office" xmlns:r="http://schemas.openxmlformats.org/officeDocument/2006/relationships" xmlns:m="http://schemas.openxmlformats.org/officeDocument/2006/math" xmlns:v="urn:schemas-microsoft-com:vml" xmlns:wp14="http://schemas.microsoft.com/office/word/2010/wordprocessingDrawing" xmlns:wp="http://schemas.openxmlformats.org/drawingml/2006/wordprocessingDrawing" xmlns:w10="urn:schemas-microsoft-com:office:word" xmlns:w="http://schemas.openxmlformats.org/wordprocessingml/2006/main" xmlns:w14="http://schemas.microsoft.com/office/word/2010/wordml" xmlns:w15="http://schemas.microsoft.com/office/word/2012/wordml" xmlns:wpg="http://schemas.microsoft.com/office/word/2010/wordprocessingGroup" xmlns:wpi="http://schemas.microsoft.com/office/word/2010/wordprocessingInk" xmlns:wne="http://schemas.microsoft.com/office/word/2006/wordml" xmlns:wps="http://schemas.microsoft.com/office/word/2010/wordprocessingShape" mc:Ignorable="w14 w15 wp14">
   <w:body>
     <w:p>
       <w:pPr>
@@ -115,7 +115,37 @@
           <w:rFonts w:ascii="Baskerville Old Face" w:hAnsi="Baskerville Old Face" w:cs="Tahoma"/>
           <w:lang w:val="en-US"/>
         </w:rPr>
-        <w:t xml:space="preserve">. Data services provide data according to specific APIs that specify parameters describing the data to </w:t>
+        <w:t xml:space="preserve">. Data services provide data according to specific APIs that specify </w:t>
+      </w:r>
+      <w:r>
+        <w:rPr>
+          <w:rFonts w:ascii="Baskerville Old Face" w:hAnsi="Baskerville Old Face" w:cs="Tahoma"/>
+          <w:lang w:val="en-US"/>
+        </w:rPr>
+        <w:t xml:space="preserve">method headers with </w:t>
+      </w:r>
+      <w:r>
+        <w:rPr>
+          <w:rFonts w:ascii="Baskerville Old Face" w:hAnsi="Baskerville Old Face" w:cs="Tahoma"/>
+          <w:color w:val="FF0000"/>
+          <w:lang w:val="en-US"/>
+        </w:rPr>
+        <w:t xml:space="preserve">input </w:t>
+      </w:r>
+      <w:r>
+        <w:rPr>
+          <w:rFonts w:ascii="Baskerville Old Face" w:hAnsi="Baskerville Old Face" w:cs="Tahoma"/>
+          <w:color w:val="FF0000"/>
+          <w:lang w:val="en-US"/>
+        </w:rPr>
+        <w:t xml:space="preserve">parameters describing the </w:t>
+      </w:r>
+      <w:r>
+        <w:rPr>
+          <w:rFonts w:ascii="Baskerville Old Face" w:hAnsi="Baskerville Old Face" w:cs="Tahoma"/>
+          <w:lang w:val="en-US"/>
+        </w:rPr>
+        <w:t xml:space="preserve">data to </w:t>
       </w:r>
       <w:r>
         <w:rPr>
@@ -234,14 +264,28 @@
           <w:rFonts w:ascii="Baskerville Old Face" w:hAnsi="Baskerville Old Face" w:cs="Tahoma"/>
           <w:lang w:val="en-US"/>
         </w:rPr>
-        <w:t xml:space="preserve"> and they can be summarized</w:t>
-      </w:r>
-      <w:r>
-        <w:rPr>
-          <w:rFonts w:ascii="Baskerville Old Face" w:hAnsi="Baskerville Old Face" w:cs="Tahoma"/>
-          <w:lang w:val="en-US"/>
-        </w:rPr>
-        <w:t xml:space="preserve"> within a service level agreement (SLA)</w:t>
+        <w:t>. These measures</w:t>
+      </w:r>
+      <w:r>
+        <w:rPr>
+          <w:rFonts w:ascii="Baskerville Old Face" w:hAnsi="Baskerville Old Face" w:cs="Tahoma"/>
+          <w:lang w:val="en-US"/>
+        </w:rPr>
+        <w:t xml:space="preserve"> can be </w:t>
+      </w:r>
+      <w:r>
+        <w:rPr>
+          <w:rFonts w:ascii="Baskerville Old Face" w:hAnsi="Baskerville Old Face" w:cs="Tahoma"/>
+          <w:lang w:val="en-US"/>
+        </w:rPr>
+        <w:t xml:space="preserve">expressed </w:t>
+      </w:r>
+      <w:r>
+        <w:rPr>
+          <w:rFonts w:ascii="Baskerville Old Face" w:hAnsi="Baskerville Old Face" w:cs="Tahoma"/>
+          <w:lang w:val="en-US"/>
+        </w:rPr>
+        <w:t>in a service level agreement (SLA)</w:t>
       </w:r>
       <w:r>
         <w:rPr>
@@ -269,7 +313,30 @@
           <w:rFonts w:ascii="Baskerville Old Face" w:hAnsi="Baskerville Old Face" w:cs="Tahoma"/>
           <w:lang w:val="en-US"/>
         </w:rPr>
-        <w:t xml:space="preserve"> from a service or system.</w:t>
+        <w:t xml:space="preserve"> from a service or system</w:t>
+      </w:r>
+      <w:r>
+        <w:rPr>
+          <w:rFonts w:ascii="Baskerville Old Face" w:hAnsi="Baskerville Old Face" w:cs="Tahoma"/>
+          <w:lang w:val="en-US"/>
+        </w:rPr>
+        <w:t xml:space="preserve"> </w:t>
+      </w:r>
+      <w:proofErr w:type="spellStart"/>
+      <w:r>
+        <w:rPr>
+          <w:rFonts w:ascii="Baskerville Old Face" w:hAnsi="Baskerville Old Face" w:cs="Tahoma"/>
+          <w:lang w:val="en-US"/>
+        </w:rPr>
+        <w:t>behaviour</w:t>
+      </w:r>
+      <w:proofErr w:type="spellEnd"/>
+      <w:r>
+        <w:rPr>
+          <w:rFonts w:ascii="Baskerville Old Face" w:hAnsi="Baskerville Old Face" w:cs="Tahoma"/>
+          <w:lang w:val="en-US"/>
+        </w:rPr>
+        <w:t>.</w:t>
       </w:r>
       <w:r>
         <w:rPr>
@@ -360,7 +427,14 @@
           <w:rFonts w:ascii="Baskerville Old Face" w:hAnsi="Baskerville Old Face" w:cs="Tahoma"/>
           <w:lang w:val="en-US"/>
         </w:rPr>
-        <w:t>for example freshness, veracity</w:t>
+        <w:t>like</w:t>
+      </w:r>
+      <w:r>
+        <w:rPr>
+          <w:rFonts w:ascii="Baskerville Old Face" w:hAnsi="Baskerville Old Face" w:cs="Tahoma"/>
+          <w:lang w:val="en-US"/>
+        </w:rPr>
+        <w:t xml:space="preserve"> freshness, veracity</w:t>
       </w:r>
       <w:r>
         <w:rPr>
@@ -454,7 +528,7 @@
           <w:rFonts w:ascii="Baskerville Old Face" w:hAnsi="Baskerville Old Face" w:cs="Tahoma"/>
           <w:lang w:val="en-US"/>
         </w:rPr>
-        <w:t xml:space="preserve">may need require a considerable amount of </w:t>
+        <w:t xml:space="preserve">may need a considerable amount of </w:t>
       </w:r>
       <w:r>
         <w:rPr>
@@ -580,28 +654,112 @@
           <w:rFonts w:ascii="Baskerville Old Face" w:hAnsi="Baskerville Old Face" w:cs="Tahoma"/>
           <w:lang w:val="en-US"/>
         </w:rPr>
-        <w:t xml:space="preserve">resources that can be obtained </w:t>
-      </w:r>
-      <w:r>
-        <w:rPr>
-          <w:rFonts w:ascii="Baskerville Old Face" w:hAnsi="Baskerville Old Face" w:cs="Tahoma"/>
-          <w:lang w:val="en-US"/>
-        </w:rPr>
-        <w:t xml:space="preserve">also </w:t>
-      </w:r>
-      <w:r>
-        <w:rPr>
-          <w:rFonts w:ascii="Baskerville Old Face" w:hAnsi="Baskerville Old Face" w:cs="Tahoma"/>
-          <w:lang w:val="en-US"/>
-        </w:rPr>
-        <w:t>from the cloud.</w:t>
-      </w:r>
-      <w:r>
-        <w:rPr>
-          <w:rFonts w:ascii="Baskerville Old Face" w:hAnsi="Baskerville Old Face" w:cs="Tahoma"/>
-          <w:lang w:val="en-US"/>
-        </w:rPr>
-        <w:t xml:space="preserve"> Data provision and processing services can be deployed in the cloud. Their SLA will include then also the measures about the cloud services that they require to execute requests. The cloud exports a general SLA that specifies the conditions in which users can access the services (infrastructure, platform and software) deployed in it. A user willing to use the cloud services establishes a contract with the cloud guided by an economic model that defines the services she can access, the conditions in which they can be accessed (duplication, geographical location) and their associated cost. Different cloud providers have different possible contracts to establish with users. Thus, for a given requirement, a user could decide which cloud services (from one or several cloud providers) to use according to the type of contracts she can establish with them.</w:t>
+        <w:t>resources that can be obtained from the cloud</w:t>
+      </w:r>
+      <w:r>
+        <w:rPr>
+          <w:rFonts w:ascii="Baskerville Old Face" w:hAnsi="Baskerville Old Face" w:cs="Tahoma"/>
+          <w:lang w:val="en-US"/>
+        </w:rPr>
+        <w:t xml:space="preserve"> too</w:t>
+      </w:r>
+      <w:r>
+        <w:rPr>
+          <w:rFonts w:ascii="Baskerville Old Face" w:hAnsi="Baskerville Old Face" w:cs="Tahoma"/>
+          <w:lang w:val="en-US"/>
+        </w:rPr>
+        <w:t>.</w:t>
+      </w:r>
+      <w:r>
+        <w:rPr>
+          <w:rFonts w:ascii="Baskerville Old Face" w:hAnsi="Baskerville Old Face" w:cs="Tahoma"/>
+          <w:lang w:val="en-US"/>
+        </w:rPr>
+        <w:t xml:space="preserve"> Data provision and processing services can be deployed in the cloud. The</w:t>
+      </w:r>
+      <w:r>
+        <w:rPr>
+          <w:rFonts w:ascii="Baskerville Old Face" w:hAnsi="Baskerville Old Face" w:cs="Tahoma"/>
+          <w:lang w:val="en-US"/>
+        </w:rPr>
+        <w:t xml:space="preserve">ir SLA includes </w:t>
+      </w:r>
+      <w:r>
+        <w:rPr>
+          <w:rFonts w:ascii="Baskerville Old Face" w:hAnsi="Baskerville Old Face" w:cs="Tahoma"/>
+          <w:lang w:val="en-US"/>
+        </w:rPr>
+        <w:t>the measures about the cloud services that they require to execute</w:t>
+      </w:r>
+      <w:r>
+        <w:rPr>
+          <w:rFonts w:ascii="Baskerville Old Face" w:hAnsi="Baskerville Old Face" w:cs="Tahoma"/>
+          <w:lang w:val="en-US"/>
+        </w:rPr>
+        <w:t xml:space="preserve"> their</w:t>
+      </w:r>
+      <w:r>
+        <w:rPr>
+          <w:rFonts w:ascii="Baskerville Old Face" w:hAnsi="Baskerville Old Face" w:cs="Tahoma"/>
+          <w:lang w:val="en-US"/>
+        </w:rPr>
+        <w:t xml:space="preserve"> requests. The cloud</w:t>
+      </w:r>
+      <w:r>
+        <w:rPr>
+          <w:rFonts w:ascii="Baskerville Old Face" w:hAnsi="Baskerville Old Face" w:cs="Tahoma"/>
+          <w:lang w:val="en-US"/>
+        </w:rPr>
+        <w:t>, itself</w:t>
+      </w:r>
+      <w:r>
+        <w:rPr>
+          <w:rFonts w:ascii="Baskerville Old Face" w:hAnsi="Baskerville Old Face" w:cs="Tahoma"/>
+          <w:lang w:val="en-US"/>
+        </w:rPr>
+        <w:t xml:space="preserve"> exports a general SLA that specifies the conditions in which users can access the services (infrastructure, platform and software) deployed in it. A user willing to use the cloud services establishes a contract with the cloud</w:t>
+      </w:r>
+      <w:r>
+        <w:rPr>
+          <w:rFonts w:ascii="Baskerville Old Face" w:hAnsi="Baskerville Old Face" w:cs="Tahoma"/>
+          <w:lang w:val="en-US"/>
+        </w:rPr>
+        <w:t xml:space="preserve"> provider</w:t>
+      </w:r>
+      <w:r>
+        <w:rPr>
+          <w:rFonts w:ascii="Baskerville Old Face" w:hAnsi="Baskerville Old Face" w:cs="Tahoma"/>
+          <w:lang w:val="en-US"/>
+        </w:rPr>
+        <w:t xml:space="preserve"> guided by an economic model that defines the services she can access, the conditions in which they can be accessed (duplication, geographical location) and their associated cost. Different cloud providers have different possible contracts to establish with users</w:t>
+      </w:r>
+      <w:r>
+        <w:rPr>
+          <w:rFonts w:ascii="Baskerville Old Face" w:hAnsi="Baskerville Old Face" w:cs="Tahoma"/>
+          <w:lang w:val="en-US"/>
+        </w:rPr>
+        <w:t xml:space="preserve"> (i.e., platinum, silver, gold, ivory users)</w:t>
+      </w:r>
+      <w:r>
+        <w:rPr>
+          <w:rFonts w:ascii="Baskerville Old Face" w:hAnsi="Baskerville Old Face" w:cs="Tahoma"/>
+          <w:lang w:val="en-US"/>
+        </w:rPr>
+        <w:t xml:space="preserve">. Thus, for a given requirement, a user could decide which cloud services (from one or several cloud providers) to use </w:t>
+      </w:r>
+      <w:r>
+        <w:rPr>
+          <w:rFonts w:ascii="Baskerville Old Face" w:hAnsi="Baskerville Old Face" w:cs="Tahoma"/>
+          <w:lang w:val="en-US"/>
+        </w:rPr>
+        <w:t xml:space="preserve">for retrieving, processing and integrating data </w:t>
+      </w:r>
+      <w:r>
+        <w:rPr>
+          <w:rFonts w:ascii="Baskerville Old Face" w:hAnsi="Baskerville Old Face" w:cs="Tahoma"/>
+          <w:lang w:val="en-US"/>
+        </w:rPr>
+        <w:t>according to the type of contracts she can establish with them.</w:t>
       </w:r>
     </w:p>
     <w:p>
@@ -912,7 +1070,84 @@
           <w:rFonts w:ascii="Baskerville Old Face" w:hAnsi="Baskerville Old Face" w:cs="Tahoma"/>
           <w:lang w:val="en-US"/>
         </w:rPr>
-        <w:t xml:space="preserve">the user’s quality constraints and requirements with the SLA provided by the cloud services given a specific </w:t>
+        <w:t>th</w:t>
+      </w:r>
+      <w:r>
+        <w:rPr>
+          <w:rFonts w:ascii="Baskerville Old Face" w:hAnsi="Baskerville Old Face" w:cs="Tahoma"/>
+          <w:lang w:val="en-US"/>
+        </w:rPr>
+        <w:t xml:space="preserve">e user’s </w:t>
+      </w:r>
+      <w:r>
+        <w:rPr>
+          <w:rFonts w:ascii="Baskerville Old Face" w:hAnsi="Baskerville Old Face" w:cs="Tahoma"/>
+          <w:lang w:val="en-US"/>
+        </w:rPr>
+        <w:t xml:space="preserve">integration preferences (including </w:t>
+      </w:r>
+      <w:r>
+        <w:rPr>
+          <w:rFonts w:ascii="Baskerville Old Face" w:hAnsi="Baskerville Old Face" w:cs="Tahoma"/>
+          <w:lang w:val="en-US"/>
+        </w:rPr>
+        <w:t>quality constraints and</w:t>
+      </w:r>
+      <w:r>
+        <w:rPr>
+          <w:rFonts w:ascii="Baskerville Old Face" w:hAnsi="Baskerville Old Face" w:cs="Tahoma"/>
+          <w:lang w:val="en-US"/>
+        </w:rPr>
+        <w:t xml:space="preserve"> </w:t>
+      </w:r>
+      <w:r>
+        <w:rPr>
+          <w:rFonts w:ascii="Baskerville Old Face" w:hAnsi="Baskerville Old Face" w:cs="Tahoma"/>
+          <w:lang w:val="en-US"/>
+        </w:rPr>
+        <w:t xml:space="preserve">data </w:t>
+      </w:r>
+      <w:r>
+        <w:rPr>
+          <w:rFonts w:ascii="Baskerville Old Face" w:hAnsi="Baskerville Old Face" w:cs="Tahoma"/>
+          <w:lang w:val="en-US"/>
+        </w:rPr>
+        <w:t>requirements</w:t>
+      </w:r>
+      <w:r>
+        <w:rPr>
+          <w:rFonts w:ascii="Baskerville Old Face" w:hAnsi="Baskerville Old Face" w:cs="Tahoma"/>
+          <w:lang w:val="en-US"/>
+        </w:rPr>
+        <w:t>)</w:t>
+      </w:r>
+      <w:r>
+        <w:rPr>
+          <w:rFonts w:ascii="Baskerville Old Face" w:hAnsi="Baskerville Old Face" w:cs="Tahoma"/>
+          <w:lang w:val="en-US"/>
+        </w:rPr>
+        <w:t xml:space="preserve"> with the SLA’s provided by</w:t>
+      </w:r>
+      <w:r>
+        <w:rPr>
+          <w:rFonts w:ascii="Baskerville Old Face" w:hAnsi="Baskerville Old Face" w:cs="Tahoma"/>
+          <w:lang w:val="en-US"/>
+        </w:rPr>
+        <w:t xml:space="preserve"> cloud services</w:t>
+      </w:r>
+      <w:r>
+        <w:rPr>
+          <w:rFonts w:ascii="Baskerville Old Face" w:hAnsi="Baskerville Old Face" w:cs="Tahoma"/>
+          <w:lang w:val="en-US"/>
+        </w:rPr>
+        <w:t>,</w:t>
+      </w:r>
+      <w:r>
+        <w:rPr>
+          <w:rFonts w:ascii="Baskerville Old Face" w:hAnsi="Baskerville Old Face" w:cs="Tahoma"/>
+          <w:lang w:val="en-US"/>
+        </w:rPr>
+        <w:t xml:space="preserve"> given a specific </w:t>
       </w:r>
       <w:r>
         <w:rPr>
@@ -947,36 +1182,119 @@
           <w:rFonts w:ascii="Baskerville Old Face" w:hAnsi="Baskerville Old Face" w:cs="Tahoma"/>
           <w:lang w:val="en-US"/>
         </w:rPr>
-        <w:t xml:space="preserve">The </w:t>
-      </w:r>
-      <w:r>
-        <w:rPr>
-          <w:rFonts w:ascii="Baskerville Old Face" w:hAnsi="Baskerville Old Face" w:cs="Tahoma"/>
-          <w:b/>
-          <w:lang w:val="en-US"/>
-        </w:rPr>
-        <w:t xml:space="preserve">second challenge </w:t>
-      </w:r>
-      <w:r>
-        <w:rPr>
-          <w:rFonts w:ascii="Baskerville Old Face" w:hAnsi="Baskerville Old Face" w:cs="Tahoma"/>
-          <w:lang w:val="en-US"/>
-        </w:rPr>
-        <w:t xml:space="preserve">is to guide </w:t>
-      </w:r>
-      <w:r>
-        <w:rPr>
-          <w:rFonts w:ascii="Baskerville Old Face" w:hAnsi="Baskerville Old Face" w:cs="Tahoma"/>
-          <w:lang w:val="en-US"/>
-        </w:rPr>
-        <w:t xml:space="preserve">data </w:t>
-      </w:r>
-      <w:r>
-        <w:rPr>
-          <w:rFonts w:ascii="Baskerville Old Face" w:hAnsi="Baskerville Old Face" w:cs="Tahoma"/>
-          <w:lang w:val="en-US"/>
-        </w:rPr>
-        <w:t>integration</w:t>
+        <w:t>The user may have general preferences depending on the context she wants to integrate her data such as economic cost, bandwidth limit, free services, and storage and processing limits</w:t>
+      </w:r>
+      <w:r>
+        <w:rPr>
+          <w:rFonts w:ascii="Baskerville Old Face" w:hAnsi="Baskerville Old Face" w:cs="Tahoma"/>
+          <w:lang w:val="en-US"/>
+        </w:rPr>
+        <w:t xml:space="preserve">. The SLA’s associated to the cloud services can be of different types: </w:t>
+      </w:r>
+      <w:r>
+        <w:rPr>
+          <w:rFonts w:ascii="Baskerville Old Face" w:hAnsi="Baskerville Old Face" w:cs="Tahoma"/>
+          <w:lang w:val="en-US"/>
+        </w:rPr>
+        <w:t xml:space="preserve">user </w:t>
+      </w:r>
+      <w:r>
+        <w:rPr>
+          <w:rFonts w:ascii="Baskerville Old Face" w:hAnsi="Baskerville Old Face" w:cs="Tahoma"/>
+          <w:lang w:val="en-US"/>
+        </w:rPr>
+        <w:t xml:space="preserve">- </w:t>
+      </w:r>
+      <w:r>
+        <w:rPr>
+          <w:rFonts w:ascii="Baskerville Old Face" w:hAnsi="Baskerville Old Face" w:cs="Tahoma"/>
+          <w:lang w:val="en-US"/>
+        </w:rPr>
+        <w:t xml:space="preserve">data service, data service </w:t>
+      </w:r>
+      <w:r>
+        <w:rPr>
+          <w:rFonts w:ascii="Baskerville Old Face" w:hAnsi="Baskerville Old Face" w:cs="Tahoma"/>
+          <w:lang w:val="en-US"/>
+        </w:rPr>
+        <w:t xml:space="preserve">- </w:t>
+      </w:r>
+      <w:r>
+        <w:rPr>
+          <w:rFonts w:ascii="Baskerville Old Face" w:hAnsi="Baskerville Old Face" w:cs="Tahoma"/>
+          <w:lang w:val="en-US"/>
+        </w:rPr>
+        <w:t xml:space="preserve">cloud provider, data </w:t>
+      </w:r>
+      <w:r>
+        <w:rPr>
+          <w:rFonts w:ascii="Baskerville Old Face" w:hAnsi="Baskerville Old Face" w:cs="Tahoma"/>
+          <w:lang w:val="en-US"/>
+        </w:rPr>
+        <w:t xml:space="preserve">provision </w:t>
+      </w:r>
+      <w:r>
+        <w:rPr>
+          <w:rFonts w:ascii="Baskerville Old Face" w:hAnsi="Baskerville Old Face" w:cs="Tahoma"/>
+          <w:lang w:val="en-US"/>
+        </w:rPr>
+        <w:t xml:space="preserve">service </w:t>
+      </w:r>
+      <w:r>
+        <w:rPr>
+          <w:rFonts w:ascii="Baskerville Old Face" w:hAnsi="Baskerville Old Face" w:cs="Tahoma"/>
+          <w:lang w:val="en-US"/>
+        </w:rPr>
+        <w:t>-</w:t>
+      </w:r>
+      <w:r>
+        <w:rPr>
+          <w:rFonts w:ascii="Baskerville Old Face" w:hAnsi="Baskerville Old Face" w:cs="Tahoma"/>
+          <w:lang w:val="en-US"/>
+        </w:rPr>
+        <w:t xml:space="preserve"> data </w:t>
+      </w:r>
+      <w:r>
+        <w:rPr>
+          <w:rFonts w:ascii="Baskerville Old Face" w:hAnsi="Baskerville Old Face" w:cs="Tahoma"/>
+          <w:lang w:val="en-US"/>
+        </w:rPr>
+        <w:t xml:space="preserve">processing </w:t>
+      </w:r>
+      <w:r>
+        <w:rPr>
+          <w:rFonts w:ascii="Baskerville Old Face" w:hAnsi="Baskerville Old Face" w:cs="Tahoma"/>
+          <w:lang w:val="en-US"/>
+        </w:rPr>
+        <w:t xml:space="preserve">service, and cloud provider </w:t>
+      </w:r>
+      <w:r>
+        <w:rPr>
+          <w:rFonts w:ascii="Baskerville Old Face" w:hAnsi="Baskerville Old Face" w:cs="Tahoma"/>
+          <w:lang w:val="en-US"/>
+        </w:rPr>
+        <w:t xml:space="preserve">- </w:t>
+      </w:r>
+      <w:r>
+        <w:rPr>
+          <w:rFonts w:ascii="Baskerville Old Face" w:hAnsi="Baskerville Old Face" w:cs="Tahoma"/>
+          <w:lang w:val="en-US"/>
+        </w:rPr>
+        <w:t>cloud provider</w:t>
+      </w:r>
+      <w:r>
+        <w:rPr>
+          <w:rFonts w:ascii="Baskerville Old Face" w:hAnsi="Baskerville Old Face" w:cs="Tahoma"/>
+          <w:lang w:val="en-US"/>
+        </w:rPr>
+        <w:t xml:space="preserve">. </w:t>
+      </w:r>
+      <w:r>
+        <w:rPr>
+          <w:rFonts w:ascii="Baskerville Old Face" w:hAnsi="Baskerville Old Face" w:cs="Tahoma"/>
+          <w:lang w:val="en-US"/>
+        </w:rPr>
+        <w:t>In this context, matching the user integration preferences with the services</w:t>
       </w:r>
       <w:r>
         <w:rPr>
@@ -990,7 +1308,28 @@
           <w:rFonts w:ascii="Baskerville Old Face" w:hAnsi="Baskerville Old Face" w:cs="Tahoma"/>
           <w:lang w:val="en-US"/>
         </w:rPr>
-        <w:t>taking into consideration the</w:t>
+        <w:t>that can contribute to produce a result can lead to search and identify in the chain of SLAs</w:t>
+      </w:r>
+      <w:r>
+        <w:rPr>
+          <w:rFonts w:ascii="Baskerville Old Face" w:hAnsi="Baskerville Old Face" w:cs="Tahoma"/>
+          <w:lang w:val="en-US"/>
+        </w:rPr>
+        <w:t>. P</w:t>
+      </w:r>
+      <w:r>
+        <w:rPr>
+          <w:rFonts w:ascii="Baskerville Old Face" w:hAnsi="Baskerville Old Face" w:cs="Tahoma"/>
+          <w:lang w:val="en-US"/>
+        </w:rPr>
+        <w:t>robably it is possible to find an incompatibility between the preferences and a SLA in the chain</w:t>
+      </w:r>
+      <w:r>
+        <w:rPr>
+          <w:rFonts w:ascii="Baskerville Old Face" w:hAnsi="Baskerville Old Face" w:cs="Tahoma"/>
+          <w:lang w:val="en-US"/>
+        </w:rPr>
+        <w:t>, in this case it is necessary to propose a strategy to solve the problem.</w:t>
       </w:r>
       <w:r>
         <w:rPr>
@@ -998,136 +1337,6 @@
           <w:lang w:val="en-US"/>
         </w:rPr>
         <w:t xml:space="preserve"> </w:t>
-      </w:r>
-      <w:r>
-        <w:rPr>
-          <w:rFonts w:ascii="Baskerville Old Face" w:hAnsi="Baskerville Old Face" w:cs="Tahoma"/>
-          <w:i/>
-          <w:lang w:val="en-US"/>
-        </w:rPr>
-        <w:t>integrated SLA</w:t>
-      </w:r>
-      <w:r>
-        <w:rPr>
-          <w:rFonts w:ascii="Baskerville Old Face" w:hAnsi="Baskerville Old Face" w:cs="Tahoma"/>
-          <w:lang w:val="en-US"/>
-        </w:rPr>
-        <w:t xml:space="preserve">. </w:t>
-      </w:r>
-      <w:r>
-        <w:rPr>
-          <w:rFonts w:ascii="Baskerville Old Face" w:hAnsi="Baskerville Old Face" w:cs="Tahoma"/>
-          <w:lang w:val="en-US"/>
-        </w:rPr>
-        <w:t>Here, t</w:t>
-      </w:r>
-      <w:r>
-        <w:rPr>
-          <w:rFonts w:ascii="Baskerville Old Face" w:hAnsi="Baskerville Old Face" w:cs="Tahoma"/>
-          <w:lang w:val="en-US"/>
-        </w:rPr>
-        <w:t xml:space="preserve">he data integration process includes looking for services that can be used as data providers, and for services required in order </w:t>
-      </w:r>
-      <w:r>
-        <w:rPr>
-          <w:rFonts w:ascii="Baskerville Old Face" w:hAnsi="Baskerville Old Face" w:cs="Tahoma"/>
-          <w:i/>
-          <w:lang w:val="en-US"/>
-        </w:rPr>
-        <w:t>(i)</w:t>
-      </w:r>
-      <w:r>
-        <w:rPr>
-          <w:rFonts w:ascii="Baskerville Old Face" w:hAnsi="Baskerville Old Face" w:cs="Tahoma"/>
-          <w:lang w:val="en-US"/>
-        </w:rPr>
-        <w:t xml:space="preserve"> </w:t>
-      </w:r>
-      <w:r>
-        <w:rPr>
-          <w:rFonts w:ascii="Baskerville Old Face" w:hAnsi="Baskerville Old Face" w:cs="Tahoma"/>
-          <w:lang w:val="en-US"/>
-        </w:rPr>
-        <w:t>to retrieve</w:t>
-      </w:r>
-      <w:r>
-        <w:rPr>
-          <w:rFonts w:ascii="Baskerville Old Face" w:hAnsi="Baskerville Old Face" w:cs="Tahoma"/>
-          <w:lang w:val="en-US"/>
-        </w:rPr>
-        <w:t xml:space="preserve"> the data;</w:t>
-      </w:r>
-      <w:r>
-        <w:rPr>
-          <w:rFonts w:ascii="Baskerville Old Face" w:hAnsi="Baskerville Old Face" w:cs="Tahoma"/>
-          <w:lang w:val="en-US"/>
-        </w:rPr>
-        <w:t xml:space="preserve"> </w:t>
-      </w:r>
-      <w:r>
-        <w:rPr>
-          <w:rFonts w:ascii="Baskerville Old Face" w:hAnsi="Baskerville Old Face" w:cs="Tahoma"/>
-          <w:i/>
-          <w:lang w:val="en-US"/>
-        </w:rPr>
-        <w:t xml:space="preserve">(ii) </w:t>
-      </w:r>
-      <w:r>
-        <w:rPr>
-          <w:rFonts w:ascii="Baskerville Old Face" w:hAnsi="Baskerville Old Face" w:cs="Tahoma"/>
-          <w:lang w:val="en-US"/>
-        </w:rPr>
-        <w:t>to build an integrated result</w:t>
-      </w:r>
-      <w:r>
-        <w:rPr>
-          <w:rFonts w:ascii="Baskerville Old Face" w:hAnsi="Baskerville Old Face" w:cs="Tahoma"/>
-          <w:lang w:val="en-US"/>
-        </w:rPr>
-        <w:t>;</w:t>
-      </w:r>
-      <w:r>
-        <w:rPr>
-          <w:rFonts w:ascii="Baskerville Old Face" w:hAnsi="Baskerville Old Face" w:cs="Tahoma"/>
-          <w:lang w:val="en-US"/>
-        </w:rPr>
-        <w:t xml:space="preserve"> and </w:t>
-      </w:r>
-      <w:r>
-        <w:rPr>
-          <w:rFonts w:ascii="Baskerville Old Face" w:hAnsi="Baskerville Old Face" w:cs="Tahoma"/>
-          <w:i/>
-          <w:lang w:val="en-US"/>
-        </w:rPr>
-        <w:t xml:space="preserve">(iii) </w:t>
-      </w:r>
-      <w:r>
-        <w:rPr>
-          <w:rFonts w:ascii="Baskerville Old Face" w:hAnsi="Baskerville Old Face" w:cs="Tahoma"/>
-          <w:lang w:val="en-US"/>
-        </w:rPr>
-        <w:t>to deliver</w:t>
-      </w:r>
-      <w:r>
-        <w:rPr>
-          <w:rFonts w:ascii="Baskerville Old Face" w:hAnsi="Baskerville Old Face" w:cs="Tahoma"/>
-          <w:lang w:val="en-US"/>
-        </w:rPr>
-        <w:t xml:space="preserve"> it to the user </w:t>
-      </w:r>
-      <w:r>
-        <w:rPr>
-          <w:rFonts w:ascii="Baskerville Old Face" w:hAnsi="Baskerville Old Face" w:cs="Tahoma"/>
-          <w:lang w:val="en-US"/>
-        </w:rPr>
-        <w:t>considering</w:t>
-      </w:r>
-      <w:r>
-        <w:rPr>
-          <w:rFonts w:ascii="Baskerville Old Face" w:hAnsi="Baskerville Old Face" w:cs="Tahoma"/>
-          <w:lang w:val="en-US"/>
-        </w:rPr>
-        <w:t xml:space="preserve"> the user quality requirements and resources consumption.</w:t>
       </w:r>
     </w:p>
     <w:p>
@@ -1144,67 +1353,96 @@
           <w:rFonts w:ascii="Baskerville Old Face" w:hAnsi="Baskerville Old Face" w:cs="Tahoma"/>
           <w:lang w:val="en-US"/>
         </w:rPr>
-        <w:t xml:space="preserve">The </w:t>
-      </w:r>
-      <w:r>
-        <w:rPr>
-          <w:rFonts w:ascii="Baskerville Old Face" w:hAnsi="Baskerville Old Face" w:cs="Tahoma"/>
-          <w:lang w:val="en-US"/>
-        </w:rPr>
-        <w:t>challenges</w:t>
-      </w:r>
-      <w:r>
-        <w:rPr>
-          <w:rFonts w:ascii="Baskerville Old Face" w:hAnsi="Baskerville Old Face" w:cs="Tahoma"/>
-          <w:lang w:val="en-US"/>
-        </w:rPr>
-        <w:t xml:space="preserve"> described in previous paragraph suggests to take into consideration the following </w:t>
-      </w:r>
-      <w:r>
-        <w:rPr>
-          <w:rFonts w:ascii="Baskerville Old Face" w:hAnsi="Baskerville Old Face" w:cs="Tahoma"/>
-          <w:lang w:val="en-US"/>
-        </w:rPr>
-        <w:t>issues</w:t>
-      </w:r>
-      <w:r>
-        <w:rPr>
-          <w:rFonts w:ascii="Baskerville Old Face" w:hAnsi="Baskerville Old Face" w:cs="Tahoma"/>
-          <w:lang w:val="en-US"/>
-        </w:rPr>
-        <w:t>: (i) The user may have general preferences depend</w:t>
+        <w:lastRenderedPageBreak/>
+        <w:t>Furthermore, i</w:t>
+      </w:r>
+      <w:r>
+        <w:rPr>
+          <w:rFonts w:ascii="Baskerville Old Face" w:hAnsi="Baskerville Old Face" w:cs="Tahoma"/>
+          <w:lang w:val="en-US"/>
+        </w:rPr>
+        <w:t xml:space="preserve">n order to fulfill requirements and satisfy user expectations, it is possible to have a collaboration between different clouds. This collaboration implies the agreement through SLAs between services deployed in different cloud providers. </w:t>
+      </w:r>
+      <w:r>
+        <w:rPr>
+          <w:rFonts w:ascii="Baskerville Old Face" w:hAnsi="Baskerville Old Face" w:cs="Tahoma"/>
+          <w:lang w:val="en-US"/>
+        </w:rPr>
+        <w:t>In consequence</w:t>
+      </w:r>
+      <w:r>
+        <w:rPr>
+          <w:rFonts w:ascii="Baskerville Old Face" w:hAnsi="Baskerville Old Face" w:cs="Tahoma"/>
+          <w:lang w:val="en-US"/>
+        </w:rPr>
+        <w:t>, matching user preferences can deal with SLA</w:t>
+      </w:r>
+      <w:r>
+        <w:rPr>
+          <w:rFonts w:ascii="Baskerville Old Face" w:hAnsi="Baskerville Old Face" w:cs="Tahoma"/>
+          <w:lang w:val="en-US"/>
+        </w:rPr>
+        <w:t xml:space="preserve">’s can lead to deal with heterogeneous SLA specifications (different </w:t>
+      </w:r>
+      <w:r>
+        <w:rPr>
+          <w:rFonts w:ascii="Baskerville Old Face" w:hAnsi="Baskerville Old Face" w:cs="Tahoma"/>
+          <w:lang w:val="en-US"/>
+        </w:rPr>
+        <w:t>schema</w:t>
+      </w:r>
+      <w:r>
+        <w:rPr>
+          <w:rFonts w:ascii="Baskerville Old Face" w:hAnsi="Baskerville Old Face" w:cs="Tahoma"/>
+          <w:lang w:val="en-US"/>
+        </w:rPr>
+        <w:t>ta</w:t>
+      </w:r>
+      <w:r>
+        <w:rPr>
+          <w:rFonts w:ascii="Baskerville Old Face" w:hAnsi="Baskerville Old Face" w:cs="Tahoma"/>
+          <w:lang w:val="en-US"/>
+        </w:rPr>
+        <w:t xml:space="preserve">, </w:t>
+      </w:r>
+      <w:r>
+        <w:rPr>
+          <w:rFonts w:ascii="Baskerville Old Face" w:hAnsi="Baskerville Old Face" w:cs="Tahoma"/>
+          <w:lang w:val="en-US"/>
+        </w:rPr>
+        <w:t>different measures semantics and granularities)</w:t>
+      </w:r>
+      <w:r>
+        <w:rPr>
+          <w:rFonts w:ascii="Baskerville Old Face" w:hAnsi="Baskerville Old Face" w:cs="Tahoma"/>
+          <w:lang w:val="en-US"/>
+        </w:rPr>
+        <w:t>.</w:t>
+      </w:r>
+      <w:r>
+        <w:rPr>
+          <w:rFonts w:ascii="Baskerville Old Face" w:hAnsi="Baskerville Old Face" w:cs="Tahoma"/>
+          <w:lang w:val="en-US"/>
+        </w:rPr>
+        <w:t xml:space="preserve"> Computing an </w:t>
+      </w:r>
+      <w:r>
+        <w:rPr>
+          <w:rFonts w:ascii="Baskerville Old Face" w:hAnsi="Baskerville Old Face" w:cs="Tahoma"/>
+          <w:i/>
+          <w:lang w:val="en-US"/>
+        </w:rPr>
+        <w:t>integrated SLA</w:t>
+      </w:r>
+      <w:r>
+        <w:rPr>
+          <w:rFonts w:ascii="Baskerville Old Face" w:hAnsi="Baskerville Old Face" w:cs="Tahoma"/>
+          <w:lang w:val="en-US"/>
+        </w:rPr>
+        <w:t xml:space="preserve"> can imply dealing with heterogeneous SLA specifications and SLA-preferences incompatibilities.</w:t>
       </w:r>
       <w:bookmarkStart w:id="0" w:name="_GoBack"/>
       <w:bookmarkEnd w:id="0"/>
-      <w:r>
-        <w:rPr>
-          <w:rFonts w:ascii="Baskerville Old Face" w:hAnsi="Baskerville Old Face" w:cs="Tahoma"/>
-          <w:lang w:val="en-US"/>
-        </w:rPr>
-        <w:t>ing on the context she wants to integrate her data such as economic cost, bandwidth limit, free services, and storage and processing limits</w:t>
-      </w:r>
-      <w:r>
-        <w:rPr>
-          <w:rFonts w:ascii="Baskerville Old Face" w:hAnsi="Baskerville Old Face" w:cs="Tahoma"/>
-          <w:lang w:val="en-US"/>
-        </w:rPr>
-        <w:t>; (</w:t>
-      </w:r>
-      <w:r>
-        <w:rPr>
-          <w:rFonts w:ascii="Baskerville Old Face" w:hAnsi="Baskerville Old Face" w:cs="Tahoma"/>
-          <w:lang w:val="en-US"/>
-        </w:rPr>
-        <w:t xml:space="preserve">ii) The SLA is a contract between a service provider and a service consumer. Different entities could take place as a provider or as a consumer building, in this sense, a hierarchy of SLA such as contracts between user and the data service, data service and cloud provider, data service and data service, and cloud provider and </w:t>
-      </w:r>
-      <w:r>
-        <w:rPr>
-          <w:rFonts w:ascii="Baskerville Old Face" w:hAnsi="Baskerville Old Face" w:cs="Tahoma"/>
-          <w:lang w:val="en-US"/>
-        </w:rPr>
-        <w:lastRenderedPageBreak/>
-        <w:t>cloud provider. In this context, matching the user integration preferences with the services that can contribute to produce a result for her can lead to search and identify in the chain of SLAs the one which contains the desired information to be matched with the user preferences, and probably it is possible to find an incompatibility between the preferences and a SLA in the chain; and (iii) In order to fulfill requirements and satisfy user expectations, it is possible to have a collaboration between different clouds. This collaboration implies the agreement through SLAs between services deployed in different cloud providers. In such way, matching user preferences can deal with a heterogeneity of SLA. This mean they probably do not have the same structural schema, and also the same semantic to SLA measures.</w:t>
-      </w:r>
     </w:p>
     <w:p>
       <w:pPr>
@@ -1215,6 +1453,225 @@
           <w:lang w:val="en-US"/>
         </w:rPr>
       </w:pPr>
+      <w:r>
+        <w:rPr>
+          <w:rFonts w:ascii="Baskerville Old Face" w:hAnsi="Baskerville Old Face" w:cs="Tahoma"/>
+          <w:lang w:val="en-US"/>
+        </w:rPr>
+        <w:t xml:space="preserve">The </w:t>
+      </w:r>
+      <w:r>
+        <w:rPr>
+          <w:rFonts w:ascii="Baskerville Old Face" w:hAnsi="Baskerville Old Face" w:cs="Tahoma"/>
+          <w:b/>
+          <w:lang w:val="en-US"/>
+        </w:rPr>
+        <w:t xml:space="preserve">second challenge </w:t>
+      </w:r>
+      <w:r>
+        <w:rPr>
+          <w:rFonts w:ascii="Baskerville Old Face" w:hAnsi="Baskerville Old Face" w:cs="Tahoma"/>
+          <w:lang w:val="en-US"/>
+        </w:rPr>
+        <w:t xml:space="preserve">is to guide </w:t>
+      </w:r>
+      <w:r>
+        <w:rPr>
+          <w:rFonts w:ascii="Baskerville Old Face" w:hAnsi="Baskerville Old Face" w:cs="Tahoma"/>
+          <w:lang w:val="en-US"/>
+        </w:rPr>
+        <w:t xml:space="preserve">data </w:t>
+      </w:r>
+      <w:r>
+        <w:rPr>
+          <w:rFonts w:ascii="Baskerville Old Face" w:hAnsi="Baskerville Old Face" w:cs="Tahoma"/>
+          <w:lang w:val="en-US"/>
+        </w:rPr>
+        <w:t>integration</w:t>
+      </w:r>
+      <w:r>
+        <w:rPr>
+          <w:rFonts w:ascii="Baskerville Old Face" w:hAnsi="Baskerville Old Face" w:cs="Tahoma"/>
+          <w:lang w:val="en-US"/>
+        </w:rPr>
+        <w:t xml:space="preserve"> </w:t>
+      </w:r>
+      <w:r>
+        <w:rPr>
+          <w:rFonts w:ascii="Baskerville Old Face" w:hAnsi="Baskerville Old Face" w:cs="Tahoma"/>
+          <w:lang w:val="en-US"/>
+        </w:rPr>
+        <w:t>taking into consideration the</w:t>
+      </w:r>
+      <w:r>
+        <w:rPr>
+          <w:rFonts w:ascii="Baskerville Old Face" w:hAnsi="Baskerville Old Face" w:cs="Tahoma"/>
+          <w:lang w:val="en-US"/>
+        </w:rPr>
+        <w:t xml:space="preserve"> </w:t>
+      </w:r>
+      <w:r>
+        <w:rPr>
+          <w:rFonts w:ascii="Baskerville Old Face" w:hAnsi="Baskerville Old Face" w:cs="Tahoma"/>
+          <w:i/>
+          <w:lang w:val="en-US"/>
+        </w:rPr>
+        <w:t>integrated SLA</w:t>
+      </w:r>
+      <w:r>
+        <w:rPr>
+          <w:rFonts w:ascii="Baskerville Old Face" w:hAnsi="Baskerville Old Face" w:cs="Tahoma"/>
+          <w:lang w:val="en-US"/>
+        </w:rPr>
+        <w:t xml:space="preserve">. </w:t>
+      </w:r>
+      <w:r>
+        <w:rPr>
+          <w:rFonts w:ascii="Baskerville Old Face" w:hAnsi="Baskerville Old Face" w:cs="Tahoma"/>
+          <w:lang w:val="en-US"/>
+        </w:rPr>
+        <w:t>Here, t</w:t>
+      </w:r>
+      <w:r>
+        <w:rPr>
+          <w:rFonts w:ascii="Baskerville Old Face" w:hAnsi="Baskerville Old Face" w:cs="Tahoma"/>
+          <w:lang w:val="en-US"/>
+        </w:rPr>
+        <w:t xml:space="preserve">he data integration process includes looking for services that can be used as data providers, and for services required in order </w:t>
+      </w:r>
+      <w:r>
+        <w:rPr>
+          <w:rFonts w:ascii="Baskerville Old Face" w:hAnsi="Baskerville Old Face" w:cs="Tahoma"/>
+          <w:i/>
+          <w:lang w:val="en-US"/>
+        </w:rPr>
+        <w:t>(</w:t>
+      </w:r>
+      <w:proofErr w:type="spellStart"/>
+      <w:r>
+        <w:rPr>
+          <w:rFonts w:ascii="Baskerville Old Face" w:hAnsi="Baskerville Old Face" w:cs="Tahoma"/>
+          <w:i/>
+          <w:lang w:val="en-US"/>
+        </w:rPr>
+        <w:t>i</w:t>
+      </w:r>
+      <w:proofErr w:type="spellEnd"/>
+      <w:r>
+        <w:rPr>
+          <w:rFonts w:ascii="Baskerville Old Face" w:hAnsi="Baskerville Old Face" w:cs="Tahoma"/>
+          <w:i/>
+          <w:lang w:val="en-US"/>
+        </w:rPr>
+        <w:t>)</w:t>
+      </w:r>
+      <w:r>
+        <w:rPr>
+          <w:rFonts w:ascii="Baskerville Old Face" w:hAnsi="Baskerville Old Face" w:cs="Tahoma"/>
+          <w:lang w:val="en-US"/>
+        </w:rPr>
+        <w:t xml:space="preserve"> </w:t>
+      </w:r>
+      <w:r>
+        <w:rPr>
+          <w:rFonts w:ascii="Baskerville Old Face" w:hAnsi="Baskerville Old Face" w:cs="Tahoma"/>
+          <w:lang w:val="en-US"/>
+        </w:rPr>
+        <w:t>to retrieve</w:t>
+      </w:r>
+      <w:r>
+        <w:rPr>
+          <w:rFonts w:ascii="Baskerville Old Face" w:hAnsi="Baskerville Old Face" w:cs="Tahoma"/>
+          <w:lang w:val="en-US"/>
+        </w:rPr>
+        <w:t xml:space="preserve"> the data;</w:t>
+      </w:r>
+      <w:r>
+        <w:rPr>
+          <w:rFonts w:ascii="Baskerville Old Face" w:hAnsi="Baskerville Old Face" w:cs="Tahoma"/>
+          <w:lang w:val="en-US"/>
+        </w:rPr>
+        <w:t xml:space="preserve"> </w:t>
+      </w:r>
+      <w:r>
+        <w:rPr>
+          <w:rFonts w:ascii="Baskerville Old Face" w:hAnsi="Baskerville Old Face" w:cs="Tahoma"/>
+          <w:i/>
+          <w:lang w:val="en-US"/>
+        </w:rPr>
+        <w:t xml:space="preserve">(ii) </w:t>
+      </w:r>
+      <w:r>
+        <w:rPr>
+          <w:rFonts w:ascii="Baskerville Old Face" w:hAnsi="Baskerville Old Face" w:cs="Tahoma"/>
+          <w:lang w:val="en-US"/>
+        </w:rPr>
+        <w:t>to build an integrated result</w:t>
+      </w:r>
+      <w:r>
+        <w:rPr>
+          <w:rFonts w:ascii="Baskerville Old Face" w:hAnsi="Baskerville Old Face" w:cs="Tahoma"/>
+          <w:lang w:val="en-US"/>
+        </w:rPr>
+        <w:t>;</w:t>
+      </w:r>
+      <w:r>
+        <w:rPr>
+          <w:rFonts w:ascii="Baskerville Old Face" w:hAnsi="Baskerville Old Face" w:cs="Tahoma"/>
+          <w:lang w:val="en-US"/>
+        </w:rPr>
+        <w:t xml:space="preserve"> and </w:t>
+      </w:r>
+      <w:r>
+        <w:rPr>
+          <w:rFonts w:ascii="Baskerville Old Face" w:hAnsi="Baskerville Old Face" w:cs="Tahoma"/>
+          <w:i/>
+          <w:lang w:val="en-US"/>
+        </w:rPr>
+        <w:t xml:space="preserve">(iii) </w:t>
+      </w:r>
+      <w:r>
+        <w:rPr>
+          <w:rFonts w:ascii="Baskerville Old Face" w:hAnsi="Baskerville Old Face" w:cs="Tahoma"/>
+          <w:lang w:val="en-US"/>
+        </w:rPr>
+        <w:t>to deliver</w:t>
+      </w:r>
+      <w:r>
+        <w:rPr>
+          <w:rFonts w:ascii="Baskerville Old Face" w:hAnsi="Baskerville Old Face" w:cs="Tahoma"/>
+          <w:lang w:val="en-US"/>
+        </w:rPr>
+        <w:t xml:space="preserve"> it to the user </w:t>
+      </w:r>
+      <w:r>
+        <w:rPr>
+          <w:rFonts w:ascii="Baskerville Old Face" w:hAnsi="Baskerville Old Face" w:cs="Tahoma"/>
+          <w:lang w:val="en-US"/>
+        </w:rPr>
+        <w:t>considering</w:t>
+      </w:r>
+      <w:r>
+        <w:rPr>
+          <w:rFonts w:ascii="Baskerville Old Face" w:hAnsi="Baskerville Old Face" w:cs="Tahoma"/>
+          <w:lang w:val="en-US"/>
+        </w:rPr>
+        <w:t xml:space="preserve"> the user quality requirements</w:t>
+      </w:r>
+      <w:r>
+        <w:rPr>
+          <w:rFonts w:ascii="Baskerville Old Face" w:hAnsi="Baskerville Old Face" w:cs="Tahoma"/>
+          <w:lang w:val="en-US"/>
+        </w:rPr>
+        <w:t>, her context</w:t>
+      </w:r>
+      <w:r>
+        <w:rPr>
+          <w:rFonts w:ascii="Baskerville Old Face" w:hAnsi="Baskerville Old Face" w:cs="Tahoma"/>
+          <w:lang w:val="en-US"/>
+        </w:rPr>
+        <w:t xml:space="preserve"> and resources consumption.</w:t>
+      </w:r>
     </w:p>
     <w:p>
       <w:pPr>
@@ -1263,7 +1720,7 @@
       </w:pPr>
     </w:pPrDefault>
   </w:docDefaults>
-  <w:latentStyles w:defLockedState="0" w:defUIPriority="99" w:defSemiHidden="0" w:defUnhideWhenUsed="0" w:defQFormat="0" w:count="371">
+  <w:latentStyles w:defLockedState="0" w:defUIPriority="99" w:defSemiHidden="0" w:defUnhideWhenUsed="0" w:defQFormat="0" w:count="380">
     <w:lsdException w:name="Normal" w:uiPriority="0" w:qFormat="1"/>
     <w:lsdException w:name="heading 1" w:uiPriority="9" w:qFormat="1"/>
     <w:lsdException w:name="heading 2" w:semiHidden="1" w:uiPriority="9" w:unhideWhenUsed="1" w:qFormat="1"/>
@@ -1640,13 +2097,13 @@
     <w:name w:val="Normal"/>
     <w:qFormat/>
   </w:style>
-  <w:style w:type="character" w:default="1" w:styleId="Fontepargpadro">
+  <w:style w:type="character" w:default="1" w:styleId="Policepardfaut">
     <w:name w:val="Default Paragraph Font"/>
     <w:uiPriority w:val="1"/>
     <w:semiHidden/>
     <w:unhideWhenUsed/>
   </w:style>
-  <w:style w:type="table" w:default="1" w:styleId="Tabelanormal">
+  <w:style w:type="table" w:default="1" w:styleId="TableauNormal">
     <w:name w:val="Normal Table"/>
     <w:uiPriority w:val="99"/>
     <w:semiHidden/>
@@ -1661,7 +2118,7 @@
       </w:tblCellMar>
     </w:tblPr>
   </w:style>
-  <w:style w:type="numbering" w:default="1" w:styleId="Semlista">
+  <w:style w:type="numbering" w:default="1" w:styleId="Aucuneliste">
     <w:name w:val="No List"/>
     <w:uiPriority w:val="99"/>
     <w:semiHidden/>

</xml_diff>

<commit_message>
new version seen be Genoveva
</commit_message>
<xml_diff>
--- a/Reports ARC/Problem statement.docx
+++ b/Reports ARC/Problem statement.docx
@@ -1441,8 +1441,6 @@
         </w:rPr>
         <w:t xml:space="preserve"> can imply dealing with heterogeneous SLA specifications and SLA-preferences incompatibilities.</w:t>
       </w:r>
-      <w:bookmarkStart w:id="0" w:name="_GoBack"/>
-      <w:bookmarkEnd w:id="0"/>
     </w:p>
     <w:p>
       <w:pPr>
@@ -1537,7 +1535,93 @@
           <w:rFonts w:ascii="Baskerville Old Face" w:hAnsi="Baskerville Old Face" w:cs="Tahoma"/>
           <w:lang w:val="en-US"/>
         </w:rPr>
-        <w:t xml:space="preserve">he data integration process includes looking for services that can be used as data providers, and for services required in order </w:t>
+        <w:t>he data integration process includes</w:t>
+      </w:r>
+      <w:r>
+        <w:rPr>
+          <w:rFonts w:ascii="Baskerville Old Face" w:hAnsi="Baskerville Old Face" w:cs="Tahoma"/>
+          <w:lang w:val="en-US"/>
+        </w:rPr>
+        <w:t xml:space="preserve"> (</w:t>
+      </w:r>
+      <w:proofErr w:type="spellStart"/>
+      <w:r>
+        <w:rPr>
+          <w:rFonts w:ascii="Baskerville Old Face" w:hAnsi="Baskerville Old Face" w:cs="Tahoma"/>
+          <w:lang w:val="en-US"/>
+        </w:rPr>
+        <w:t>i</w:t>
+      </w:r>
+      <w:proofErr w:type="spellEnd"/>
+      <w:r>
+        <w:rPr>
+          <w:rFonts w:ascii="Baskerville Old Face" w:hAnsi="Baskerville Old Face" w:cs="Tahoma"/>
+          <w:lang w:val="en-US"/>
+        </w:rPr>
+        <w:t>)</w:t>
+      </w:r>
+      <w:r>
+        <w:rPr>
+          <w:rFonts w:ascii="Baskerville Old Face" w:hAnsi="Baskerville Old Face" w:cs="Tahoma"/>
+          <w:lang w:val="en-US"/>
+        </w:rPr>
+        <w:t xml:space="preserve"> looking</w:t>
+      </w:r>
+      <w:r>
+        <w:rPr>
+          <w:rFonts w:ascii="Baskerville Old Face" w:hAnsi="Baskerville Old Face" w:cs="Tahoma"/>
+          <w:lang w:val="en-US"/>
+        </w:rPr>
+        <w:t xml:space="preserve"> up </w:t>
+      </w:r>
+      <w:r>
+        <w:rPr>
+          <w:rFonts w:ascii="Baskerville Old Face" w:hAnsi="Baskerville Old Face" w:cs="Tahoma"/>
+          <w:lang w:val="en-US"/>
+        </w:rPr>
+        <w:t>services that can be used as data providers, and for services required to</w:t>
+      </w:r>
+      <w:r>
+        <w:rPr>
+          <w:rFonts w:ascii="Baskerville Old Face" w:hAnsi="Baskerville Old Face" w:cs="Tahoma"/>
+          <w:lang w:val="en-US"/>
+        </w:rPr>
+        <w:t xml:space="preserve"> process retrieved data and</w:t>
+      </w:r>
+      <w:r>
+        <w:rPr>
+          <w:rFonts w:ascii="Baskerville Old Face" w:hAnsi="Baskerville Old Face" w:cs="Tahoma"/>
+          <w:lang w:val="en-US"/>
+        </w:rPr>
+        <w:t xml:space="preserve"> build an integrated result</w:t>
+      </w:r>
+      <w:r>
+        <w:rPr>
+          <w:rFonts w:ascii="Baskerville Old Face" w:hAnsi="Baskerville Old Face" w:cs="Tahoma"/>
+          <w:lang w:val="en-US"/>
+        </w:rPr>
+        <w:t>;</w:t>
+      </w:r>
+      <w:r>
+        <w:rPr>
+          <w:rFonts w:ascii="Baskerville Old Face" w:hAnsi="Baskerville Old Face" w:cs="Tahoma"/>
+          <w:lang w:val="en-US"/>
+        </w:rPr>
+        <w:t xml:space="preserve"> </w:t>
+      </w:r>
+      <w:r>
+        <w:rPr>
+          <w:rFonts w:ascii="Baskerville Old Face" w:hAnsi="Baskerville Old Face" w:cs="Tahoma"/>
+          <w:lang w:val="en-US"/>
+        </w:rPr>
+        <w:t xml:space="preserve">(ii) performing data retrieval, processing and integration </w:t>
+      </w:r>
+      <w:r>
+        <w:rPr>
+          <w:rFonts w:ascii="Baskerville Old Face" w:hAnsi="Baskerville Old Face" w:cs="Tahoma"/>
+          <w:lang w:val="en-US"/>
+        </w:rPr>
+        <w:t xml:space="preserve">and </w:t>
       </w:r>
       <w:r>
         <w:rPr>
@@ -1545,22 +1629,95 @@
           <w:i/>
           <w:lang w:val="en-US"/>
         </w:rPr>
-        <w:t>(</w:t>
-      </w:r>
-      <w:proofErr w:type="spellStart"/>
-      <w:r>
-        <w:rPr>
-          <w:rFonts w:ascii="Baskerville Old Face" w:hAnsi="Baskerville Old Face" w:cs="Tahoma"/>
-          <w:i/>
-          <w:lang w:val="en-US"/>
-        </w:rPr>
-        <w:t>i</w:t>
-      </w:r>
-      <w:proofErr w:type="spellEnd"/>
-      <w:r>
-        <w:rPr>
-          <w:rFonts w:ascii="Baskerville Old Face" w:hAnsi="Baskerville Old Face" w:cs="Tahoma"/>
-          <w:i/>
+        <w:t xml:space="preserve">(iii) </w:t>
+      </w:r>
+      <w:r>
+        <w:rPr>
+          <w:rFonts w:ascii="Baskerville Old Face" w:hAnsi="Baskerville Old Face" w:cs="Tahoma"/>
+          <w:lang w:val="en-US"/>
+        </w:rPr>
+        <w:t>deliver</w:t>
+      </w:r>
+      <w:r>
+        <w:rPr>
+          <w:rFonts w:ascii="Baskerville Old Face" w:hAnsi="Baskerville Old Face" w:cs="Tahoma"/>
+          <w:lang w:val="en-US"/>
+        </w:rPr>
+        <w:t xml:space="preserve"> results</w:t>
+      </w:r>
+      <w:r>
+        <w:rPr>
+          <w:rFonts w:ascii="Baskerville Old Face" w:hAnsi="Baskerville Old Face" w:cs="Tahoma"/>
+          <w:lang w:val="en-US"/>
+        </w:rPr>
+        <w:t xml:space="preserve"> to the user </w:t>
+      </w:r>
+      <w:r>
+        <w:rPr>
+          <w:rFonts w:ascii="Baskerville Old Face" w:hAnsi="Baskerville Old Face" w:cs="Tahoma"/>
+          <w:lang w:val="en-US"/>
+        </w:rPr>
+        <w:t>considering</w:t>
+      </w:r>
+      <w:r>
+        <w:rPr>
+          <w:rFonts w:ascii="Baskerville Old Face" w:hAnsi="Baskerville Old Face" w:cs="Tahoma"/>
+          <w:lang w:val="en-US"/>
+        </w:rPr>
+        <w:t xml:space="preserve"> </w:t>
+      </w:r>
+      <w:r>
+        <w:rPr>
+          <w:rFonts w:ascii="Baskerville Old Face" w:hAnsi="Baskerville Old Face" w:cs="Tahoma"/>
+          <w:lang w:val="en-US"/>
+        </w:rPr>
+        <w:t>her</w:t>
+      </w:r>
+      <w:r>
+        <w:rPr>
+          <w:rFonts w:ascii="Baskerville Old Face" w:hAnsi="Baskerville Old Face" w:cs="Tahoma"/>
+          <w:lang w:val="en-US"/>
+        </w:rPr>
+        <w:t xml:space="preserve"> </w:t>
+      </w:r>
+      <w:r>
+        <w:rPr>
+          <w:rFonts w:ascii="Baskerville Old Face" w:hAnsi="Baskerville Old Face" w:cs="Tahoma"/>
+          <w:lang w:val="en-US"/>
+        </w:rPr>
+        <w:t>preferences (</w:t>
+      </w:r>
+      <w:r>
+        <w:rPr>
+          <w:rFonts w:ascii="Baskerville Old Face" w:hAnsi="Baskerville Old Face" w:cs="Tahoma"/>
+          <w:lang w:val="en-US"/>
+        </w:rPr>
+        <w:t>quality requirements</w:t>
+      </w:r>
+      <w:r>
+        <w:rPr>
+          <w:rFonts w:ascii="Baskerville Old Face" w:hAnsi="Baskerville Old Face" w:cs="Tahoma"/>
+          <w:lang w:val="en-US"/>
+        </w:rPr>
+        <w:t>, c</w:t>
+      </w:r>
+      <w:r>
+        <w:rPr>
+          <w:rFonts w:ascii="Baskerville Old Face" w:hAnsi="Baskerville Old Face" w:cs="Tahoma"/>
+          <w:lang w:val="en-US"/>
+        </w:rPr>
+        <w:t>ontext</w:t>
+      </w:r>
+      <w:r>
+        <w:rPr>
+          <w:rFonts w:ascii="Baskerville Old Face" w:hAnsi="Baskerville Old Face" w:cs="Tahoma"/>
+          <w:lang w:val="en-US"/>
+        </w:rPr>
+        <w:t xml:space="preserve"> and resources consumption</w:t>
+      </w:r>
+      <w:r>
+        <w:rPr>
+          <w:rFonts w:ascii="Baskerville Old Face" w:hAnsi="Baskerville Old Face" w:cs="Tahoma"/>
           <w:lang w:val="en-US"/>
         </w:rPr>
         <w:t>)</w:t>
@@ -1570,108 +1727,17 @@
           <w:rFonts w:ascii="Baskerville Old Face" w:hAnsi="Baskerville Old Face" w:cs="Tahoma"/>
           <w:lang w:val="en-US"/>
         </w:rPr>
-        <w:t xml:space="preserve"> </w:t>
-      </w:r>
-      <w:r>
-        <w:rPr>
-          <w:rFonts w:ascii="Baskerville Old Face" w:hAnsi="Baskerville Old Face" w:cs="Tahoma"/>
-          <w:lang w:val="en-US"/>
-        </w:rPr>
-        <w:t>to retrieve</w:t>
-      </w:r>
-      <w:r>
-        <w:rPr>
-          <w:rFonts w:ascii="Baskerville Old Face" w:hAnsi="Baskerville Old Face" w:cs="Tahoma"/>
-          <w:lang w:val="en-US"/>
-        </w:rPr>
-        <w:t xml:space="preserve"> the data;</w:t>
-      </w:r>
-      <w:r>
-        <w:rPr>
-          <w:rFonts w:ascii="Baskerville Old Face" w:hAnsi="Baskerville Old Face" w:cs="Tahoma"/>
-          <w:lang w:val="en-US"/>
-        </w:rPr>
-        <w:t xml:space="preserve"> </w:t>
-      </w:r>
-      <w:r>
-        <w:rPr>
-          <w:rFonts w:ascii="Baskerville Old Face" w:hAnsi="Baskerville Old Face" w:cs="Tahoma"/>
-          <w:i/>
-          <w:lang w:val="en-US"/>
-        </w:rPr>
-        <w:t xml:space="preserve">(ii) </w:t>
-      </w:r>
-      <w:r>
-        <w:rPr>
-          <w:rFonts w:ascii="Baskerville Old Face" w:hAnsi="Baskerville Old Face" w:cs="Tahoma"/>
-          <w:lang w:val="en-US"/>
-        </w:rPr>
-        <w:t>to build an integrated result</w:t>
-      </w:r>
-      <w:r>
-        <w:rPr>
-          <w:rFonts w:ascii="Baskerville Old Face" w:hAnsi="Baskerville Old Face" w:cs="Tahoma"/>
-          <w:lang w:val="en-US"/>
-        </w:rPr>
-        <w:t>;</w:t>
-      </w:r>
-      <w:r>
-        <w:rPr>
-          <w:rFonts w:ascii="Baskerville Old Face" w:hAnsi="Baskerville Old Face" w:cs="Tahoma"/>
-          <w:lang w:val="en-US"/>
-        </w:rPr>
-        <w:t xml:space="preserve"> and </w:t>
-      </w:r>
-      <w:r>
-        <w:rPr>
-          <w:rFonts w:ascii="Baskerville Old Face" w:hAnsi="Baskerville Old Face" w:cs="Tahoma"/>
-          <w:i/>
-          <w:lang w:val="en-US"/>
-        </w:rPr>
-        <w:t xml:space="preserve">(iii) </w:t>
-      </w:r>
-      <w:r>
-        <w:rPr>
-          <w:rFonts w:ascii="Baskerville Old Face" w:hAnsi="Baskerville Old Face" w:cs="Tahoma"/>
-          <w:lang w:val="en-US"/>
-        </w:rPr>
-        <w:t>to deliver</w:t>
-      </w:r>
-      <w:r>
-        <w:rPr>
-          <w:rFonts w:ascii="Baskerville Old Face" w:hAnsi="Baskerville Old Face" w:cs="Tahoma"/>
-          <w:lang w:val="en-US"/>
-        </w:rPr>
-        <w:t xml:space="preserve"> it to the user </w:t>
-      </w:r>
-      <w:r>
-        <w:rPr>
-          <w:rFonts w:ascii="Baskerville Old Face" w:hAnsi="Baskerville Old Face" w:cs="Tahoma"/>
-          <w:lang w:val="en-US"/>
-        </w:rPr>
-        <w:t>considering</w:t>
-      </w:r>
-      <w:r>
-        <w:rPr>
-          <w:rFonts w:ascii="Baskerville Old Face" w:hAnsi="Baskerville Old Face" w:cs="Tahoma"/>
-          <w:lang w:val="en-US"/>
-        </w:rPr>
-        <w:t xml:space="preserve"> the user quality requirements</w:t>
-      </w:r>
-      <w:r>
-        <w:rPr>
-          <w:rFonts w:ascii="Baskerville Old Face" w:hAnsi="Baskerville Old Face" w:cs="Tahoma"/>
-          <w:lang w:val="en-US"/>
-        </w:rPr>
-        <w:t>, her context</w:t>
-      </w:r>
-      <w:r>
-        <w:rPr>
-          <w:rFonts w:ascii="Baskerville Old Face" w:hAnsi="Baskerville Old Face" w:cs="Tahoma"/>
-          <w:lang w:val="en-US"/>
-        </w:rPr>
-        <w:t xml:space="preserve"> and resources consumption.</w:t>
-      </w:r>
+        <w:t>.</w:t>
+      </w:r>
+      <w:r>
+        <w:rPr>
+          <w:rFonts w:ascii="Baskerville Old Face" w:hAnsi="Baskerville Old Face" w:cs="Tahoma"/>
+          <w:lang w:val="en-US"/>
+        </w:rPr>
+        <w:t xml:space="preserve"> The integrated SLA can guide services filtering in the look up phase; it can help to control the amounts of data to retrieve and process according to consumption rights depending on the user subscription to the participating cloud providers and how to deliver data considering the user’s context.</w:t>
+      </w:r>
+      <w:bookmarkStart w:id="0" w:name="_GoBack"/>
+      <w:bookmarkEnd w:id="0"/>
     </w:p>
     <w:p>
       <w:pPr>

</xml_diff>